<commit_message>
Docs student 1 redacted
</commit_message>
<xml_diff>
--- a/reports/Student1/Analysis Report Student #1.docx
+++ b/reports/Student1/Analysis Report Student #1.docx
@@ -272,7 +272,7 @@
               <w:rPr>
                 <w:rFonts w:ascii="Aptos" w:eastAsia="Aptos" w:hAnsi="Aptos" w:cs="Aptos"/>
               </w:rPr>
-              <w:t>3</w:t>
+              <w:t>4</w:t>
             </w:r>
             <w:r>
               <w:rPr>
@@ -284,7 +284,7 @@
               <w:rPr>
                 <w:rFonts w:ascii="Aptos" w:eastAsia="Aptos" w:hAnsi="Aptos" w:cs="Aptos"/>
               </w:rPr>
-              <w:t>07</w:t>
+              <w:t>26</w:t>
             </w:r>
             <w:r>
               <w:rPr>
@@ -785,13 +785,27 @@
         </w:rPr>
         <w:t xml:space="preserve">GitHub repository: </w:t>
       </w:r>
-      <w:hyperlink r:id="rId12">
+      <w:hyperlink r:id="rId12" w:history="1">
         <w:r>
           <w:rPr>
             <w:rStyle w:val="Hipervnculo"/>
             <w:rFonts w:ascii="Segoe UI" w:eastAsia="Segoe UI" w:hAnsi="Segoe UI" w:cs="Segoe UI"/>
           </w:rPr>
-          <w:t>https://github.com/JesusFern/Acme-SF-D02</w:t>
+          <w:t>https://github.com/JesusFern/Acme-S</w:t>
+        </w:r>
+        <w:r>
+          <w:rPr>
+            <w:rStyle w:val="Hipervnculo"/>
+            <w:rFonts w:ascii="Segoe UI" w:eastAsia="Segoe UI" w:hAnsi="Segoe UI" w:cs="Segoe UI"/>
+          </w:rPr>
+          <w:t>F</w:t>
+        </w:r>
+        <w:r>
+          <w:rPr>
+            <w:rStyle w:val="Hipervnculo"/>
+            <w:rFonts w:ascii="Segoe UI" w:eastAsia="Segoe UI" w:hAnsi="Segoe UI" w:cs="Segoe UI"/>
+          </w:rPr>
+          <w:t>-D03</w:t>
         </w:r>
       </w:hyperlink>
     </w:p>
@@ -1429,7 +1443,7 @@
               <w:rPr>
                 <w:rFonts w:ascii="Aptos" w:eastAsia="Aptos" w:hAnsi="Aptos" w:cs="Aptos"/>
               </w:rPr>
-              <w:t>3</w:t>
+              <w:t>4</w:t>
             </w:r>
             <w:r>
               <w:rPr>
@@ -1441,7 +1455,7 @@
               <w:rPr>
                 <w:rFonts w:ascii="Aptos" w:eastAsia="Aptos" w:hAnsi="Aptos" w:cs="Aptos"/>
               </w:rPr>
-              <w:t>07</w:t>
+              <w:t>26</w:t>
             </w:r>
             <w:r>
               <w:rPr>
@@ -1500,58 +1514,190 @@
     <w:p/>
     <w:p>
       <w:r>
-        <w:t>During this deliverable I have implemented the project and user story entities, as well as the role manager</w:t>
-      </w:r>
-      <w:r>
-        <w:t>,</w:t>
-      </w:r>
-      <w:r>
-        <w:t xml:space="preserve"> a manager dashboard and test data for all entities.</w:t>
-      </w:r>
+        <w:t xml:space="preserve">During this deliverable I have implemented the functionalities related to the operations of managers </w:t>
+      </w:r>
+      <w:r>
+        <w:t>and</w:t>
+      </w:r>
+      <w:r>
+        <w:t xml:space="preserve"> other principals on projects and user </w:t>
+      </w:r>
+      <w:proofErr w:type="gramStart"/>
+      <w:r>
+        <w:t>stories</w:t>
+      </w:r>
+      <w:r>
+        <w:t xml:space="preserve"> ,</w:t>
+      </w:r>
+      <w:proofErr w:type="gramEnd"/>
+      <w:r>
+        <w:t xml:space="preserve"> </w:t>
+      </w:r>
+      <w:r>
+        <w:t>I have also implemented the ma</w:t>
+      </w:r>
+      <w:r>
+        <w:t>na</w:t>
+      </w:r>
+      <w:r>
+        <w:t xml:space="preserve">ger operations </w:t>
+      </w:r>
+      <w:r>
+        <w:t>on</w:t>
+      </w:r>
+      <w:r>
+        <w:t xml:space="preserve"> dashboard.</w:t>
+      </w:r>
+    </w:p>
+    <w:p>
+      <w:r>
+        <w:t>Thanks to the discussion forum postings and review sessions I have not had to create any posts in the forum regarding any of the requirements specified in the document</w:t>
+      </w:r>
+      <w:r>
+        <w:t xml:space="preserve">. </w:t>
+      </w:r>
+      <w:proofErr w:type="gramStart"/>
+      <w:r>
+        <w:t>So</w:t>
+      </w:r>
+      <w:proofErr w:type="gramEnd"/>
+      <w:r>
+        <w:t xml:space="preserve"> the content of this document will be intentionally left blank.</w:t>
+      </w:r>
+    </w:p>
+    <w:p>
+      <w:r>
+        <w:t xml:space="preserve"> </w:t>
+      </w:r>
+    </w:p>
+    <w:p>
+      <w:r>
+        <w:t xml:space="preserve">  </w:t>
+      </w:r>
+    </w:p>
+    <w:p/>
+    <w:p/>
+    <w:p>
+      <w:pPr>
+        <w:pStyle w:val="Ttulo1"/>
+      </w:pPr>
+      <w:bookmarkStart w:id="2" w:name="_Toc160815156"/>
+      <w:r>
+        <w:lastRenderedPageBreak/>
+        <w:t>Contents</w:t>
+      </w:r>
+      <w:bookmarkEnd w:id="2"/>
+    </w:p>
+    <w:p>
+      <w:r>
+        <w:t xml:space="preserve">In this deliverable I have </w:t>
+      </w:r>
+      <w:r>
+        <w:t>completed</w:t>
+      </w:r>
+      <w:r>
+        <w:t xml:space="preserve"> the following tasks:</w:t>
+      </w:r>
+    </w:p>
+    <w:p>
+      <w:r>
+        <w:br/>
+        <w:t>Task I1 - 001 - Manager Operations on Projects</w:t>
+      </w:r>
+      <w:r>
+        <w:t xml:space="preserve"> -- </w:t>
+      </w:r>
+      <w:r>
+        <w:t xml:space="preserve">I have had no problems implementing this </w:t>
+      </w:r>
+      <w:proofErr w:type="gramStart"/>
+      <w:r>
+        <w:t>task</w:t>
+      </w:r>
+      <w:proofErr w:type="gramEnd"/>
     </w:p>
     <w:p/>
     <w:p>
-      <w:r>
-        <w:t>Thanks to the discussion forum postings and review sessions I have not had to create any posts in the forum regarding any of the requirements specified in the document</w:t>
-      </w:r>
-      <w:r>
-        <w:t xml:space="preserve">. </w:t>
-      </w:r>
-      <w:proofErr w:type="gramStart"/>
-      <w:r>
-        <w:t>So</w:t>
-      </w:r>
-      <w:proofErr w:type="gramEnd"/>
-      <w:r>
-        <w:t xml:space="preserve"> the content of this document will be intentionally left blank.</w:t>
+      <w:pPr>
+        <w:rPr>
+          <w:u w:val="single"/>
+        </w:rPr>
+      </w:pPr>
+      <w:r>
+        <w:t>Task I1 - 002 - Manager Operations on User Stories</w:t>
+      </w:r>
+      <w:r>
+        <w:t xml:space="preserve"> -- </w:t>
+      </w:r>
+      <w:r>
+        <w:t xml:space="preserve">This task was different from the equivalent of my peers since my relationship was a many to many. </w:t>
       </w:r>
     </w:p>
     <w:p>
       <w:r>
-        <w:t xml:space="preserve"> </w:t>
+        <w:t>So,</w:t>
+      </w:r>
+      <w:r>
+        <w:t xml:space="preserve"> I decided to create an option in the menu that allows a manager to list all his user stories so he can create them independently without being related to a project, in addition, I created a visible button in the details of a project that allows to link a user story of that manager to his project.</w:t>
       </w:r>
     </w:p>
     <w:p>
-      <w:r>
-        <w:t xml:space="preserve">  </w:t>
-      </w:r>
+      <w:pPr>
+        <w:rPr>
+          <w:u w:val="single"/>
+        </w:rPr>
+      </w:pPr>
+      <w:r>
+        <w:t>Task I1 - 003 - Manager Operations on Manager Dashboards</w:t>
+      </w:r>
+      <w:r>
+        <w:t xml:space="preserve"> -- </w:t>
+      </w:r>
+      <w:r>
+        <w:t xml:space="preserve">I have had no problems implementing this </w:t>
+      </w:r>
+      <w:proofErr w:type="gramStart"/>
+      <w:r>
+        <w:t>task</w:t>
+      </w:r>
+      <w:proofErr w:type="gramEnd"/>
     </w:p>
+    <w:p/>
     <w:p>
-      <w:pPr>
-        <w:pStyle w:val="Ttulo1"/>
-      </w:pPr>
-      <w:bookmarkStart w:id="2" w:name="_Toc160815156"/>
-      <w:r>
-        <w:lastRenderedPageBreak/>
-        <w:t>Contents</w:t>
-      </w:r>
-      <w:bookmarkEnd w:id="2"/>
+      <w:r>
+        <w:t>Task I1 - 004 - Operations by anonymous principals on user accounts and update manager data</w:t>
+      </w:r>
+      <w:r>
+        <w:t xml:space="preserve"> -- </w:t>
+      </w:r>
+      <w:r>
+        <w:t xml:space="preserve">I have had no problems implementing this </w:t>
+      </w:r>
+      <w:proofErr w:type="gramStart"/>
+      <w:r>
+        <w:t>task</w:t>
+      </w:r>
+      <w:proofErr w:type="gramEnd"/>
     </w:p>
+    <w:p/>
     <w:p>
       <w:r>
-        <w:t>Intentionally blank</w:t>
-      </w:r>
+        <w:t>Task I1 - 005 - Operations by any principals on project</w:t>
+      </w:r>
+      <w:r>
+        <w:t xml:space="preserve">s -- </w:t>
+      </w:r>
+      <w:r>
+        <w:t xml:space="preserve">I have had no problems implementing this </w:t>
+      </w:r>
+      <w:proofErr w:type="gramStart"/>
+      <w:r>
+        <w:t>task</w:t>
+      </w:r>
+      <w:proofErr w:type="gramEnd"/>
     </w:p>
+    <w:p/>
+    <w:p/>
     <w:p>
       <w:pPr>
         <w:pStyle w:val="Ttulo1"/>
@@ -1568,12 +1714,14 @@
       </w:r>
     </w:p>
     <w:p/>
+    <w:p/>
     <w:p>
       <w:pPr>
         <w:pStyle w:val="Ttulo1"/>
       </w:pPr>
       <w:bookmarkStart w:id="4" w:name="_Toc160815158"/>
       <w:r>
+        <w:lastRenderedPageBreak/>
         <w:t>Bibliography</w:t>
       </w:r>
       <w:bookmarkEnd w:id="4"/>
@@ -3691,7 +3839,6 @@
   <w:style w:type="character" w:default="1" w:styleId="Fuentedeprrafopredeter">
     <w:name w:val="Default Paragraph Font"/>
     <w:uiPriority w:val="1"/>
-    <w:semiHidden/>
     <w:unhideWhenUsed/>
   </w:style>
   <w:style w:type="table" w:default="1" w:styleId="Tablanormal">
@@ -4031,6 +4178,30 @@
       <w:ind w:left="440"/>
     </w:pPr>
   </w:style>
+  <w:style w:type="character" w:styleId="Mencinsinresolver">
+    <w:name w:val="Unresolved Mention"/>
+    <w:basedOn w:val="Fuentedeprrafopredeter"/>
+    <w:uiPriority w:val="99"/>
+    <w:semiHidden/>
+    <w:unhideWhenUsed/>
+    <w:rsid w:val="00161C06"/>
+    <w:rPr>
+      <w:color w:val="605E5C"/>
+      <w:shd w:val="clear" w:color="auto" w:fill="E1DFDD"/>
+    </w:rPr>
+  </w:style>
+  <w:style w:type="character" w:styleId="Hipervnculovisitado">
+    <w:name w:val="FollowedHyperlink"/>
+    <w:basedOn w:val="Fuentedeprrafopredeter"/>
+    <w:uiPriority w:val="99"/>
+    <w:semiHidden/>
+    <w:unhideWhenUsed/>
+    <w:rsid w:val="00161C06"/>
+    <w:rPr>
+      <w:color w:val="96607D" w:themeColor="followedHyperlink"/>
+      <w:u w:val="single"/>
+    </w:rPr>
+  </w:style>
 </w:styles>
 </file>
 

</xml_diff>